<commit_message>
Resposta PropostaSILIxo versão 2
Segunda resposta
</commit_message>
<xml_diff>
--- a/Documentação/PropostaSIColetaLixo.docx
+++ b/Documentação/PropostaSIColetaLixo.docx
@@ -17,25 +17,19 @@
         <w:t xml:space="preserve"> Por questões de versatilidade e agilidade</w:t>
       </w:r>
       <w:r>
+        <w:t xml:space="preserve"> de adaptação</w:t>
+      </w:r>
+      <w:r>
         <w:t xml:space="preserve"> </w:t>
       </w:r>
       <w:r>
-        <w:t>de adaptação</w:t>
-      </w:r>
-      <w:r>
-        <w:t xml:space="preserve"> </w:t>
-      </w:r>
-      <w:r>
         <w:t>escolhi</w:t>
       </w:r>
       <w:r>
         <w:t xml:space="preserve"> o modelo espiral</w:t>
       </w:r>
       <w:r>
-        <w:t xml:space="preserve">, porque </w:t>
-      </w:r>
-      <w:r>
-        <w:t>o software pode ser repartido e ter módulos e até componentes individuais sendo evoluídos em ritmo distinto dos demais</w:t>
+        <w:t>, porque o software pode ser repartido e ter módulos e até componentes individuais sendo evoluídos em ritmo distinto dos demais</w:t>
       </w:r>
       <w:r>
         <w:t xml:space="preserve"> e tendo vários ciclos</w:t>
@@ -75,19 +69,7 @@
         <w:t>e modelo é o planejamento</w:t>
       </w:r>
       <w:r>
-        <w:t xml:space="preserve"> que consiste em d</w:t>
-      </w:r>
-      <w:r>
-        <w:t>efinir atividades de trabalho, distribuir tarefas</w:t>
-      </w:r>
-      <w:r>
-        <w:t xml:space="preserve"> e </w:t>
-      </w:r>
-      <w:r>
-        <w:t>definir prazos</w:t>
-      </w:r>
-      <w:r>
-        <w:t xml:space="preserve">. A </w:t>
+        <w:t xml:space="preserve"> que consiste em definir atividades de trabalho, distribuir tarefas e definir prazos. A </w:t>
       </w:r>
       <w:r>
         <w:t>“</w:t>
@@ -102,10 +84,7 @@
         <w:t xml:space="preserve"> análise de riscos</w:t>
       </w:r>
       <w:r>
-        <w:t xml:space="preserve"> consiste em a</w:t>
-      </w:r>
-      <w:r>
-        <w:t>valiar impactos e probabilidades de problemas na condução do projeto</w:t>
+        <w:t xml:space="preserve"> consiste em avaliar impactos e probabilidades de problemas na condução do projeto</w:t>
       </w:r>
       <w:r>
         <w:t>.</w:t>
@@ -132,13 +111,7 @@
         <w:t xml:space="preserve">que consiste </w:t>
       </w:r>
       <w:r>
-        <w:t>na r</w:t>
-      </w:r>
-      <w:r>
-        <w:t>ealização das atividades confirmadas</w:t>
-      </w:r>
-      <w:r>
-        <w:t xml:space="preserve"> e prontas e a </w:t>
+        <w:t xml:space="preserve">na realização das atividades confirmadas e prontas e a </w:t>
       </w:r>
       <w:r>
         <w:t>“</w:t>
@@ -162,13 +135,37 @@
         <w:t xml:space="preserve"> </w:t>
       </w:r>
       <w:r>
-        <w:t>ou seja, a</w:t>
-      </w:r>
-      <w:r>
-        <w:t>valiar a qualidade técnica e percebida pelo cliente</w:t>
-      </w:r>
-      <w:r>
-        <w:t>.</w:t>
+        <w:t>ou seja, avaliar a qualidade técnica e percebida pelo cliente.</w:t>
+      </w:r>
+    </w:p>
+    <w:p>
+      <w:pPr>
+        <w:jc w:val="both"/>
+      </w:pPr>
+      <w:r>
+        <w:rPr>
+          <w:b/>
+          <w:bCs/>
+        </w:rPr>
+        <w:t>Segunda Questão:</w:t>
+      </w:r>
+      <w:r>
+        <w:t xml:space="preserve"> </w:t>
+      </w:r>
+      <w:r>
+        <w:t>Sim o método ágil combina com esse modelo,</w:t>
+      </w:r>
+      <w:r>
+        <w:t xml:space="preserve"> </w:t>
+      </w:r>
+      <w:r>
+        <w:t>pois,</w:t>
+      </w:r>
+      <w:r>
+        <w:t xml:space="preserve"> esse </w:t>
+      </w:r>
+      <w:r>
+        <w:t>tipo de  modelo combina com essa abordagem</w:t>
       </w:r>
     </w:p>
     <w:sectPr>

</xml_diff>

<commit_message>
Resposta PropostaSILixo versao 3
Terceira resposta.
</commit_message>
<xml_diff>
--- a/Documentação/PropostaSIColetaLixo.docx
+++ b/Documentação/PropostaSIColetaLixo.docx
@@ -165,7 +165,189 @@
         <w:t xml:space="preserve"> esse </w:t>
       </w:r>
       <w:r>
-        <w:t>tipo de  modelo combina com essa abordagem</w:t>
+        <w:t xml:space="preserve">tipo </w:t>
+      </w:r>
+      <w:r>
+        <w:t>de modelo</w:t>
+      </w:r>
+      <w:r>
+        <w:t xml:space="preserve"> combina com essa abordagem</w:t>
+      </w:r>
+      <w:r>
+        <w:t>.</w:t>
+      </w:r>
+    </w:p>
+    <w:p>
+      <w:pPr>
+        <w:jc w:val="both"/>
+      </w:pPr>
+      <w:r>
+        <w:rPr>
+          <w:b/>
+          <w:bCs/>
+        </w:rPr>
+        <w:t xml:space="preserve">Terceira Questão: </w:t>
+      </w:r>
+      <w:r>
+        <w:t xml:space="preserve">Como foi utilizado o </w:t>
+      </w:r>
+      <w:r>
+        <w:t>SCRUM (</w:t>
+      </w:r>
+      <w:r>
+        <w:t>segundo o SBOK)</w:t>
+      </w:r>
+      <w:r>
+        <w:t xml:space="preserve"> </w:t>
+      </w:r>
+      <w:r>
+        <w:t>seguimos a seguinte separação:</w:t>
+      </w:r>
+      <w:r>
+        <w:t xml:space="preserve"> </w:t>
+      </w:r>
+    </w:p>
+    <w:p>
+      <w:pPr>
+        <w:pStyle w:val="PargrafodaLista"/>
+        <w:numPr>
+          <w:ilvl w:val="0"/>
+          <w:numId w:val="2"/>
+        </w:numPr>
+        <w:jc w:val="both"/>
+      </w:pPr>
+      <w:r>
+        <w:t xml:space="preserve">PO: </w:t>
+      </w:r>
+      <w:r>
+        <w:t>(</w:t>
+      </w:r>
+      <w:r>
+        <w:t xml:space="preserve">Único por produto a </w:t>
+      </w:r>
+      <w:r>
+        <w:t>entregar) Se</w:t>
+      </w:r>
+      <w:r>
+        <w:t xml:space="preserve"> trata de um projeto complexo ou um programa com</w:t>
+      </w:r>
+      <w:r>
+        <w:t xml:space="preserve"> </w:t>
+      </w:r>
+      <w:r>
+        <w:t>vários projetos, existindo vários produtos/soluções de</w:t>
+      </w:r>
+      <w:r>
+        <w:t xml:space="preserve"> </w:t>
+      </w:r>
+      <w:r>
+        <w:t>negócio a entregar, existirá um PO por frente de solução</w:t>
+      </w:r>
+    </w:p>
+    <w:p>
+      <w:pPr>
+        <w:pStyle w:val="PargrafodaLista"/>
+        <w:numPr>
+          <w:ilvl w:val="0"/>
+          <w:numId w:val="2"/>
+        </w:numPr>
+        <w:jc w:val="both"/>
+      </w:pPr>
+      <w:r>
+        <w:t xml:space="preserve">MASTER: </w:t>
+      </w:r>
+      <w:r>
+        <w:t>(</w:t>
+      </w:r>
+      <w:r>
+        <w:t xml:space="preserve">Único por time </w:t>
+      </w:r>
+      <w:r>
+        <w:t>Scrum) Dependendo</w:t>
+      </w:r>
+      <w:r>
+        <w:t xml:space="preserve"> da característica de demanda dos projetos, o</w:t>
+      </w:r>
+      <w:r>
+        <w:t xml:space="preserve"> </w:t>
+      </w:r>
+      <w:r>
+        <w:t>Scrum Master pode ser compartilhado entre mais de um</w:t>
+      </w:r>
+      <w:r>
+        <w:t xml:space="preserve"> </w:t>
+      </w:r>
+      <w:r>
+        <w:t>time/frente de desenvolvimento de solução.</w:t>
+      </w:r>
+    </w:p>
+    <w:p>
+      <w:pPr>
+        <w:pStyle w:val="PargrafodaLista"/>
+        <w:numPr>
+          <w:ilvl w:val="0"/>
+          <w:numId w:val="2"/>
+        </w:numPr>
+        <w:jc w:val="both"/>
+      </w:pPr>
+      <w:r>
+        <w:t xml:space="preserve">TIME: </w:t>
+      </w:r>
+      <w:r>
+        <w:t>(</w:t>
+      </w:r>
+      <w:r>
+        <w:t xml:space="preserve">Composto pode várias </w:t>
+      </w:r>
+      <w:r>
+        <w:t>pessoas) Os</w:t>
+      </w:r>
+      <w:r>
+        <w:t xml:space="preserve"> profissionais do Time devem ter múltiplas e</w:t>
+      </w:r>
+      <w:r>
+        <w:t xml:space="preserve"> </w:t>
+      </w:r>
+      <w:r>
+        <w:t>complementares competências para lidar com todas as</w:t>
+      </w:r>
+      <w:r>
+        <w:t xml:space="preserve"> </w:t>
+      </w:r>
+      <w:r>
+        <w:t xml:space="preserve">tarefas de desenvolvimento (gestão de </w:t>
+      </w:r>
+      <w:r>
+        <w:t>projeto, modelagem</w:t>
+      </w:r>
+      <w:r>
+        <w:t xml:space="preserve"> e sistema, construção, </w:t>
+      </w:r>
+      <w:r>
+        <w:t>teste etc.</w:t>
+      </w:r>
+      <w:r>
+        <w:t>)</w:t>
+      </w:r>
+    </w:p>
+    <w:p>
+      <w:pPr>
+        <w:jc w:val="both"/>
+      </w:pPr>
+      <w:r>
+        <w:t xml:space="preserve">Sendo o PO o responsável por toda a </w:t>
+      </w:r>
+      <w:r>
+        <w:t>tropa de caminhão de lixo, a pessoa que vai financiar.</w:t>
+      </w:r>
+      <w:r>
+        <w:t xml:space="preserve"> </w:t>
+      </w:r>
+      <w:r>
+        <w:t>Master</w:t>
+      </w:r>
+      <w:r>
+        <w:t xml:space="preserve"> vai ser o responsável que tem contato com o financiador e a equipe. E por fim o Time que seria os desenvolvedores.</w:t>
       </w:r>
     </w:p>
     <w:sectPr>
@@ -176,6 +358,243 @@
     </w:sectPr>
   </w:body>
 </w:document>
+</file>
+
+<file path=word/numbering.xml><?xml version="1.0" encoding="utf-8"?>
+<w:numbering xmlns:wpc="http://schemas.microsoft.com/office/word/2010/wordprocessingCanvas" xmlns:cx="http://schemas.microsoft.com/office/drawing/2014/chartex" xmlns:cx1="http://schemas.microsoft.com/office/drawing/2015/9/8/chartex" xmlns:cx2="http://schemas.microsoft.com/office/drawing/2015/10/21/chartex" xmlns:cx3="http://schemas.microsoft.com/office/drawing/2016/5/9/chartex" xmlns:cx4="http://schemas.microsoft.com/office/drawing/2016/5/10/chartex" xmlns:cx5="http://schemas.microsoft.com/office/drawing/2016/5/11/chartex" xmlns:cx6="http://schemas.microsoft.com/office/drawing/2016/5/12/chartex" xmlns:cx7="http://schemas.microsoft.com/office/drawing/2016/5/13/chartex" xmlns:cx8="http://schemas.microsoft.com/office/drawing/2016/5/14/chartex" xmlns:mc="http://schemas.openxmlformats.org/markup-compatibility/2006" xmlns:aink="http://schemas.microsoft.com/office/drawing/2016/ink" xmlns:am3d="http://schemas.microsoft.com/office/drawing/2017/model3d" xmlns:o="urn:schemas-microsoft-com:office:office" xmlns:r="http://schemas.openxmlformats.org/officeDocument/2006/relationships" xmlns:m="http://schemas.openxmlformats.org/officeDocument/2006/math" xmlns:v="urn:schemas-microsoft-com:vml" xmlns:wp14="http://schemas.microsoft.com/office/word/2010/wordprocessingDrawing" xmlns:wp="http://schemas.openxmlformats.org/drawingml/2006/wordprocessingDrawing" xmlns:w10="urn:schemas-microsoft-com:office:word" xmlns:w="http://schemas.openxmlformats.org/wordprocessingml/2006/main" xmlns:w14="http://schemas.microsoft.com/office/word/2010/wordml" xmlns:w15="http://schemas.microsoft.com/office/word/2012/wordml" xmlns:w16cid="http://schemas.microsoft.com/office/word/2016/wordml/cid" xmlns:w16se="http://schemas.microsoft.com/office/word/2015/wordml/symex" xmlns:wpg="http://schemas.microsoft.com/office/word/2010/wordprocessingGroup" xmlns:wpi="http://schemas.microsoft.com/office/word/2010/wordprocessingInk" xmlns:wne="http://schemas.microsoft.com/office/word/2006/wordml" xmlns:wps="http://schemas.microsoft.com/office/word/2010/wordprocessingShape" mc:Ignorable="w14 w15 w16se w16cid wp14">
+  <w:abstractNum w:abstractNumId="0" w15:restartNumberingAfterBreak="0">
+    <w:nsid w:val="0DBF7D34"/>
+    <w:multiLevelType w:val="hybridMultilevel"/>
+    <w:tmpl w:val="1444E160"/>
+    <w:lvl w:ilvl="0" w:tplc="04160001">
+      <w:start w:val="1"/>
+      <w:numFmt w:val="bullet"/>
+      <w:lvlText w:val=""/>
+      <w:lvlJc w:val="left"/>
+      <w:pPr>
+        <w:ind w:left="720" w:hanging="360"/>
+      </w:pPr>
+      <w:rPr>
+        <w:rFonts w:ascii="Symbol" w:hAnsi="Symbol" w:cs="Symbol" w:hint="default"/>
+      </w:rPr>
+    </w:lvl>
+    <w:lvl w:ilvl="1" w:tplc="04160003" w:tentative="1">
+      <w:start w:val="1"/>
+      <w:numFmt w:val="bullet"/>
+      <w:lvlText w:val="o"/>
+      <w:lvlJc w:val="left"/>
+      <w:pPr>
+        <w:ind w:left="1440" w:hanging="360"/>
+      </w:pPr>
+      <w:rPr>
+        <w:rFonts w:ascii="Courier New" w:hAnsi="Courier New" w:cs="Courier New" w:hint="default"/>
+      </w:rPr>
+    </w:lvl>
+    <w:lvl w:ilvl="2" w:tplc="04160005" w:tentative="1">
+      <w:start w:val="1"/>
+      <w:numFmt w:val="bullet"/>
+      <w:lvlText w:val=""/>
+      <w:lvlJc w:val="left"/>
+      <w:pPr>
+        <w:ind w:left="2160" w:hanging="360"/>
+      </w:pPr>
+      <w:rPr>
+        <w:rFonts w:ascii="Wingdings" w:hAnsi="Wingdings" w:cs="Wingdings" w:hint="default"/>
+      </w:rPr>
+    </w:lvl>
+    <w:lvl w:ilvl="3" w:tplc="04160001" w:tentative="1">
+      <w:start w:val="1"/>
+      <w:numFmt w:val="bullet"/>
+      <w:lvlText w:val=""/>
+      <w:lvlJc w:val="left"/>
+      <w:pPr>
+        <w:ind w:left="2880" w:hanging="360"/>
+      </w:pPr>
+      <w:rPr>
+        <w:rFonts w:ascii="Symbol" w:hAnsi="Symbol" w:cs="Symbol" w:hint="default"/>
+      </w:rPr>
+    </w:lvl>
+    <w:lvl w:ilvl="4" w:tplc="04160003" w:tentative="1">
+      <w:start w:val="1"/>
+      <w:numFmt w:val="bullet"/>
+      <w:lvlText w:val="o"/>
+      <w:lvlJc w:val="left"/>
+      <w:pPr>
+        <w:ind w:left="3600" w:hanging="360"/>
+      </w:pPr>
+      <w:rPr>
+        <w:rFonts w:ascii="Courier New" w:hAnsi="Courier New" w:cs="Courier New" w:hint="default"/>
+      </w:rPr>
+    </w:lvl>
+    <w:lvl w:ilvl="5" w:tplc="04160005" w:tentative="1">
+      <w:start w:val="1"/>
+      <w:numFmt w:val="bullet"/>
+      <w:lvlText w:val=""/>
+      <w:lvlJc w:val="left"/>
+      <w:pPr>
+        <w:ind w:left="4320" w:hanging="360"/>
+      </w:pPr>
+      <w:rPr>
+        <w:rFonts w:ascii="Wingdings" w:hAnsi="Wingdings" w:cs="Wingdings" w:hint="default"/>
+      </w:rPr>
+    </w:lvl>
+    <w:lvl w:ilvl="6" w:tplc="04160001" w:tentative="1">
+      <w:start w:val="1"/>
+      <w:numFmt w:val="bullet"/>
+      <w:lvlText w:val=""/>
+      <w:lvlJc w:val="left"/>
+      <w:pPr>
+        <w:ind w:left="5040" w:hanging="360"/>
+      </w:pPr>
+      <w:rPr>
+        <w:rFonts w:ascii="Symbol" w:hAnsi="Symbol" w:cs="Symbol" w:hint="default"/>
+      </w:rPr>
+    </w:lvl>
+    <w:lvl w:ilvl="7" w:tplc="04160003" w:tentative="1">
+      <w:start w:val="1"/>
+      <w:numFmt w:val="bullet"/>
+      <w:lvlText w:val="o"/>
+      <w:lvlJc w:val="left"/>
+      <w:pPr>
+        <w:ind w:left="5760" w:hanging="360"/>
+      </w:pPr>
+      <w:rPr>
+        <w:rFonts w:ascii="Courier New" w:hAnsi="Courier New" w:cs="Courier New" w:hint="default"/>
+      </w:rPr>
+    </w:lvl>
+    <w:lvl w:ilvl="8" w:tplc="04160005" w:tentative="1">
+      <w:start w:val="1"/>
+      <w:numFmt w:val="bullet"/>
+      <w:lvlText w:val=""/>
+      <w:lvlJc w:val="left"/>
+      <w:pPr>
+        <w:ind w:left="6480" w:hanging="360"/>
+      </w:pPr>
+      <w:rPr>
+        <w:rFonts w:ascii="Wingdings" w:hAnsi="Wingdings" w:cs="Wingdings" w:hint="default"/>
+      </w:rPr>
+    </w:lvl>
+  </w:abstractNum>
+  <w:abstractNum w:abstractNumId="1" w15:restartNumberingAfterBreak="0">
+    <w:nsid w:val="7D2263A5"/>
+    <w:multiLevelType w:val="hybridMultilevel"/>
+    <w:tmpl w:val="7842DDF6"/>
+    <w:lvl w:ilvl="0" w:tplc="04160001">
+      <w:start w:val="1"/>
+      <w:numFmt w:val="bullet"/>
+      <w:lvlText w:val=""/>
+      <w:lvlJc w:val="left"/>
+      <w:pPr>
+        <w:ind w:left="720" w:hanging="360"/>
+      </w:pPr>
+      <w:rPr>
+        <w:rFonts w:ascii="Symbol" w:hAnsi="Symbol" w:cs="Symbol" w:hint="default"/>
+      </w:rPr>
+    </w:lvl>
+    <w:lvl w:ilvl="1" w:tplc="04160003" w:tentative="1">
+      <w:start w:val="1"/>
+      <w:numFmt w:val="bullet"/>
+      <w:lvlText w:val="o"/>
+      <w:lvlJc w:val="left"/>
+      <w:pPr>
+        <w:ind w:left="1440" w:hanging="360"/>
+      </w:pPr>
+      <w:rPr>
+        <w:rFonts w:ascii="Courier New" w:hAnsi="Courier New" w:cs="Courier New" w:hint="default"/>
+      </w:rPr>
+    </w:lvl>
+    <w:lvl w:ilvl="2" w:tplc="04160005" w:tentative="1">
+      <w:start w:val="1"/>
+      <w:numFmt w:val="bullet"/>
+      <w:lvlText w:val=""/>
+      <w:lvlJc w:val="left"/>
+      <w:pPr>
+        <w:ind w:left="2160" w:hanging="360"/>
+      </w:pPr>
+      <w:rPr>
+        <w:rFonts w:ascii="Wingdings" w:hAnsi="Wingdings" w:cs="Wingdings" w:hint="default"/>
+      </w:rPr>
+    </w:lvl>
+    <w:lvl w:ilvl="3" w:tplc="04160001" w:tentative="1">
+      <w:start w:val="1"/>
+      <w:numFmt w:val="bullet"/>
+      <w:lvlText w:val=""/>
+      <w:lvlJc w:val="left"/>
+      <w:pPr>
+        <w:ind w:left="2880" w:hanging="360"/>
+      </w:pPr>
+      <w:rPr>
+        <w:rFonts w:ascii="Symbol" w:hAnsi="Symbol" w:cs="Symbol" w:hint="default"/>
+      </w:rPr>
+    </w:lvl>
+    <w:lvl w:ilvl="4" w:tplc="04160003" w:tentative="1">
+      <w:start w:val="1"/>
+      <w:numFmt w:val="bullet"/>
+      <w:lvlText w:val="o"/>
+      <w:lvlJc w:val="left"/>
+      <w:pPr>
+        <w:ind w:left="3600" w:hanging="360"/>
+      </w:pPr>
+      <w:rPr>
+        <w:rFonts w:ascii="Courier New" w:hAnsi="Courier New" w:cs="Courier New" w:hint="default"/>
+      </w:rPr>
+    </w:lvl>
+    <w:lvl w:ilvl="5" w:tplc="04160005" w:tentative="1">
+      <w:start w:val="1"/>
+      <w:numFmt w:val="bullet"/>
+      <w:lvlText w:val=""/>
+      <w:lvlJc w:val="left"/>
+      <w:pPr>
+        <w:ind w:left="4320" w:hanging="360"/>
+      </w:pPr>
+      <w:rPr>
+        <w:rFonts w:ascii="Wingdings" w:hAnsi="Wingdings" w:cs="Wingdings" w:hint="default"/>
+      </w:rPr>
+    </w:lvl>
+    <w:lvl w:ilvl="6" w:tplc="04160001" w:tentative="1">
+      <w:start w:val="1"/>
+      <w:numFmt w:val="bullet"/>
+      <w:lvlText w:val=""/>
+      <w:lvlJc w:val="left"/>
+      <w:pPr>
+        <w:ind w:left="5040" w:hanging="360"/>
+      </w:pPr>
+      <w:rPr>
+        <w:rFonts w:ascii="Symbol" w:hAnsi="Symbol" w:cs="Symbol" w:hint="default"/>
+      </w:rPr>
+    </w:lvl>
+    <w:lvl w:ilvl="7" w:tplc="04160003" w:tentative="1">
+      <w:start w:val="1"/>
+      <w:numFmt w:val="bullet"/>
+      <w:lvlText w:val="o"/>
+      <w:lvlJc w:val="left"/>
+      <w:pPr>
+        <w:ind w:left="5760" w:hanging="360"/>
+      </w:pPr>
+      <w:rPr>
+        <w:rFonts w:ascii="Courier New" w:hAnsi="Courier New" w:cs="Courier New" w:hint="default"/>
+      </w:rPr>
+    </w:lvl>
+    <w:lvl w:ilvl="8" w:tplc="04160005" w:tentative="1">
+      <w:start w:val="1"/>
+      <w:numFmt w:val="bullet"/>
+      <w:lvlText w:val=""/>
+      <w:lvlJc w:val="left"/>
+      <w:pPr>
+        <w:ind w:left="6480" w:hanging="360"/>
+      </w:pPr>
+      <w:rPr>
+        <w:rFonts w:ascii="Wingdings" w:hAnsi="Wingdings" w:cs="Wingdings" w:hint="default"/>
+      </w:rPr>
+    </w:lvl>
+  </w:abstractNum>
+  <w:num w:numId="1">
+    <w:abstractNumId w:val="0"/>
+  </w:num>
+  <w:num w:numId="2">
+    <w:abstractNumId w:val="1"/>
+  </w:num>
+</w:numbering>
 </file>
 
 <file path=word/styles.xml><?xml version="1.0" encoding="utf-8"?>
@@ -604,6 +1023,17 @@
     <w:semiHidden/>
     <w:unhideWhenUsed/>
   </w:style>
+  <w:style w:type="paragraph" w:styleId="PargrafodaLista">
+    <w:name w:val="List Paragraph"/>
+    <w:basedOn w:val="Normal"/>
+    <w:uiPriority w:val="34"/>
+    <w:qFormat/>
+    <w:rsid w:val="00E3268F"/>
+    <w:pPr>
+      <w:ind w:left="720"/>
+      <w:contextualSpacing/>
+    </w:pPr>
+  </w:style>
 </w:styles>
 </file>
 

</xml_diff>